<commit_message>
info about git repo added
</commit_message>
<xml_diff>
--- a/text.docx
+++ b/text.docx
@@ -719,14 +719,7 @@
                           <w:sz w:val="18"/>
                           <w:lang w:val="ro-RO"/>
                         </w:rPr>
-                        <w:t xml:space="preserve"> </w:t>
-                      </w:r>
-                      <w:r>
-                        <w:rPr>
-                          <w:sz w:val="18"/>
-                          <w:lang w:val="ro-RO"/>
-                        </w:rPr>
-                        <w:t>T.Contr.</w:t>
+                        <w:t xml:space="preserve"> T.Contr.</w:t>
                       </w:r>
                     </w:p>
                   </w:txbxContent>
@@ -944,6 +937,122 @@
           <w:szCs w:val="28"/>
         </w:rPr>
       </w:pPr>
+    </w:p>
+    <w:p>
+      <w:pPr>
+        <w:rPr>
+          <w:rFonts w:ascii="Times New Roman" w:hAnsi="Times New Roman" w:cs="Times New Roman"/>
+          <w:sz w:val="28"/>
+          <w:szCs w:val="28"/>
+        </w:rPr>
+      </w:pPr>
+    </w:p>
+    <w:p>
+      <w:pPr>
+        <w:rPr>
+          <w:rFonts w:ascii="Times New Roman" w:hAnsi="Times New Roman" w:cs="Times New Roman"/>
+          <w:sz w:val="28"/>
+          <w:szCs w:val="28"/>
+        </w:rPr>
+      </w:pPr>
+    </w:p>
+    <w:p>
+      <w:pPr>
+        <w:rPr>
+          <w:rFonts w:ascii="Times New Roman" w:hAnsi="Times New Roman" w:cs="Times New Roman"/>
+          <w:sz w:val="28"/>
+          <w:szCs w:val="28"/>
+        </w:rPr>
+      </w:pPr>
+    </w:p>
+    <w:p>
+      <w:pPr>
+        <w:rPr>
+          <w:rFonts w:ascii="Times New Roman" w:hAnsi="Times New Roman" w:cs="Times New Roman"/>
+          <w:sz w:val="28"/>
+          <w:szCs w:val="28"/>
+        </w:rPr>
+      </w:pPr>
+    </w:p>
+    <w:p>
+      <w:pPr>
+        <w:rPr>
+          <w:rFonts w:ascii="Times New Roman" w:hAnsi="Times New Roman" w:cs="Times New Roman"/>
+          <w:sz w:val="28"/>
+          <w:szCs w:val="28"/>
+        </w:rPr>
+      </w:pPr>
+    </w:p>
+    <w:p>
+      <w:pPr>
+        <w:rPr>
+          <w:rFonts w:ascii="Times New Roman" w:hAnsi="Times New Roman" w:cs="Times New Roman"/>
+          <w:sz w:val="28"/>
+          <w:szCs w:val="28"/>
+        </w:rPr>
+      </w:pPr>
+    </w:p>
+    <w:p>
+      <w:pPr>
+        <w:rPr>
+          <w:rFonts w:ascii="Times New Roman" w:hAnsi="Times New Roman" w:cs="Times New Roman"/>
+          <w:sz w:val="28"/>
+          <w:szCs w:val="28"/>
+        </w:rPr>
+      </w:pPr>
+    </w:p>
+    <w:p>
+      <w:pPr>
+        <w:rPr>
+          <w:rFonts w:ascii="Times New Roman" w:hAnsi="Times New Roman" w:cs="Times New Roman"/>
+          <w:sz w:val="28"/>
+          <w:szCs w:val="28"/>
+        </w:rPr>
+      </w:pPr>
+    </w:p>
+    <w:p>
+      <w:pPr>
+        <w:rPr>
+          <w:rFonts w:ascii="Times New Roman" w:hAnsi="Times New Roman" w:cs="Times New Roman"/>
+          <w:sz w:val="28"/>
+          <w:szCs w:val="28"/>
+        </w:rPr>
+      </w:pPr>
+    </w:p>
+    <w:p>
+      <w:pPr>
+        <w:rPr>
+          <w:rFonts w:ascii="Times New Roman" w:hAnsi="Times New Roman" w:cs="Times New Roman"/>
+          <w:sz w:val="28"/>
+          <w:szCs w:val="28"/>
+        </w:rPr>
+      </w:pPr>
+    </w:p>
+    <w:p>
+      <w:pPr>
+        <w:rPr>
+          <w:rFonts w:ascii="Times New Roman" w:hAnsi="Times New Roman" w:cs="Times New Roman"/>
+          <w:sz w:val="28"/>
+          <w:szCs w:val="28"/>
+        </w:rPr>
+      </w:pPr>
+      <w:r>
+        <w:rPr>
+          <w:rFonts w:ascii="Times New Roman" w:hAnsi="Times New Roman" w:cs="Times New Roman"/>
+          <w:sz w:val="28"/>
+          <w:szCs w:val="28"/>
+        </w:rPr>
+        <w:t xml:space="preserve">Codul sursă complet al acestui proiect, inclusiv și acest document, sunt disponibile pe </w:t>
+      </w:r>
+      <w:r>
+        <w:rPr>
+          <w:rFonts w:ascii="Times New Roman" w:hAnsi="Times New Roman" w:cs="Times New Roman"/>
+          <w:b/>
+          <w:sz w:val="28"/>
+          <w:szCs w:val="28"/>
+        </w:rPr>
+        <w:t>https://github.com/mihai996/unblockme</w:t>
+      </w:r>
       <w:r>
         <w:rPr>
           <w:rFonts w:ascii="Times New Roman" w:hAnsi="Times New Roman" w:cs="Times New Roman"/>

</xml_diff>